<commit_message>
modified:   calculation.docx 	modified:   deploy.sh
</commit_message>
<xml_diff>
--- a/calculation.docx
+++ b/calculation.docx
@@ -8,6 +8,12 @@
           <w:rFonts w:eastAsiaTheme="minorEastAsia"/>
         </w:rPr>
       </w:pPr>
+      <w:r>
+        <w:rPr>
+          <w:rFonts w:eastAsiaTheme="minorEastAsia"/>
+        </w:rPr>
+        <w:t>For right reel</w:t>
+      </w:r>
     </w:p>
     <w:p>
       <w:pPr>
@@ -21,19 +27,7 @@
             <w:rPr>
               <w:rFonts w:ascii="Cambria Math" w:eastAsiaTheme="minorEastAsia" w:hAnsi="Cambria Math"/>
             </w:rPr>
-            <m:t>l</m:t>
-          </m:r>
-          <m:r>
-            <w:rPr>
-              <w:rFonts w:ascii="Cambria Math" w:eastAsiaTheme="minorEastAsia" w:hAnsi="Cambria Math"/>
-            </w:rPr>
-            <m:t>=speed*time</m:t>
-          </m:r>
-          <m:r>
-            <w:rPr>
-              <w:rFonts w:ascii="Cambria Math" w:eastAsiaTheme="minorEastAsia" w:hAnsi="Cambria Math"/>
-            </w:rPr>
-            <m:t xml:space="preserve"> | length of tape played so far.</m:t>
+            <m:t>l=speed*time | length of tape played so far.</m:t>
           </m:r>
         </m:oMath>
       </m:oMathPara>
@@ -44,20 +38,13 @@
           <w:rFonts w:eastAsiaTheme="minorEastAsia"/>
         </w:rPr>
       </w:pPr>
-    </w:p>
-    <w:p>
-      <w:pPr>
-        <w:rPr>
-          <w:rFonts w:eastAsiaTheme="minorEastAsia"/>
-        </w:rPr>
-      </w:pPr>
       <m:oMathPara>
         <m:oMath>
           <m:r>
             <w:rPr>
               <w:rFonts w:ascii="Cambria Math" w:eastAsiaTheme="minorEastAsia" w:hAnsi="Cambria Math"/>
             </w:rPr>
-            <m:t>d=thickness</m:t>
+            <m:t>r=radius of right reel</m:t>
           </m:r>
         </m:oMath>
       </m:oMathPara>
@@ -74,8 +61,60 @@
             <w:rPr>
               <w:rFonts w:ascii="Cambria Math" w:eastAsiaTheme="minorEastAsia" w:hAnsi="Cambria Math"/>
             </w:rPr>
-            <m:t>r=θ*d+</m:t>
-          </m:r>
+            <m:t>θ=rotation of right reel in terms of revolutions</m:t>
+          </m:r>
+        </m:oMath>
+      </m:oMathPara>
+    </w:p>
+    <w:p>
+      <w:pPr>
+        <w:rPr>
+          <w:rFonts w:eastAsiaTheme="minorEastAsia"/>
+        </w:rPr>
+      </w:pPr>
+      <m:oMathPara>
+        <m:oMath>
+          <m:r>
+            <w:rPr>
+              <w:rFonts w:ascii="Cambria Math" w:eastAsiaTheme="minorEastAsia" w:hAnsi="Cambria Math"/>
+            </w:rPr>
+            <m:t>dr=thickness</m:t>
+          </m:r>
+          <m:r>
+            <w:rPr>
+              <w:rFonts w:ascii="Cambria Math" w:eastAsiaTheme="minorEastAsia" w:hAnsi="Cambria Math"/>
+            </w:rPr>
+            <m:t xml:space="preserve"> of tape </m:t>
+          </m:r>
+          <m:d>
+            <m:dPr>
+              <m:ctrlPr>
+                <w:rPr>
+                  <w:rFonts w:ascii="Cambria Math" w:eastAsiaTheme="minorEastAsia" w:hAnsi="Cambria Math"/>
+                  <w:i/>
+                </w:rPr>
+              </m:ctrlPr>
+            </m:dPr>
+            <m:e>
+              <m:r>
+                <w:rPr>
+                  <w:rFonts w:ascii="Cambria Math" w:eastAsiaTheme="minorEastAsia" w:hAnsi="Cambria Math"/>
+                </w:rPr>
+                <m:t>really thin</m:t>
+              </m:r>
+            </m:e>
+          </m:d>
+        </m:oMath>
+      </m:oMathPara>
+    </w:p>
+    <w:p>
+      <w:pPr>
+        <w:rPr>
+          <w:rFonts w:eastAsiaTheme="minorEastAsia"/>
+        </w:rPr>
+      </w:pPr>
+      <m:oMathPara>
+        <m:oMath>
           <m:sSub>
             <m:sSubPr>
               <m:ctrlPr>
@@ -98,13 +137,68 @@
                 <w:rPr>
                   <w:rFonts w:ascii="Cambria Math" w:eastAsiaTheme="minorEastAsia" w:hAnsi="Cambria Math"/>
                 </w:rPr>
-                <m:t>m</m:t>
-              </m:r>
-              <m:r>
-                <w:rPr>
-                  <w:rFonts w:ascii="Cambria Math" w:eastAsiaTheme="minorEastAsia" w:hAnsi="Cambria Math"/>
-                </w:rPr>
-                <m:t>in</m:t>
+                <m:t>min</m:t>
+              </m:r>
+            </m:sub>
+          </m:sSub>
+          <m:r>
+            <w:rPr>
+              <w:rFonts w:ascii="Cambria Math" w:eastAsiaTheme="minorEastAsia" w:hAnsi="Cambria Math"/>
+            </w:rPr>
+            <m:t>=minimum radius of reel</m:t>
+          </m:r>
+        </m:oMath>
+      </m:oMathPara>
+    </w:p>
+    <w:p>
+      <w:pPr>
+        <w:rPr>
+          <w:rFonts w:eastAsiaTheme="minorEastAsia"/>
+        </w:rPr>
+      </w:pPr>
+      <m:oMathPara>
+        <m:oMath>
+          <m:r>
+            <w:rPr>
+              <w:rFonts w:ascii="Cambria Math" w:eastAsiaTheme="minorEastAsia" w:hAnsi="Cambria Math"/>
+            </w:rPr>
+            <m:t>r=θ*d</m:t>
+          </m:r>
+          <m:r>
+            <w:rPr>
+              <w:rFonts w:ascii="Cambria Math" w:eastAsiaTheme="minorEastAsia" w:hAnsi="Cambria Math"/>
+            </w:rPr>
+            <m:t>r</m:t>
+          </m:r>
+          <m:r>
+            <w:rPr>
+              <w:rFonts w:ascii="Cambria Math" w:eastAsiaTheme="minorEastAsia" w:hAnsi="Cambria Math"/>
+            </w:rPr>
+            <m:t>+</m:t>
+          </m:r>
+          <m:sSub>
+            <m:sSubPr>
+              <m:ctrlPr>
+                <w:rPr>
+                  <w:rFonts w:ascii="Cambria Math" w:eastAsiaTheme="minorEastAsia" w:hAnsi="Cambria Math"/>
+                  <w:i/>
+                </w:rPr>
+              </m:ctrlPr>
+            </m:sSubPr>
+            <m:e>
+              <m:r>
+                <w:rPr>
+                  <w:rFonts w:ascii="Cambria Math" w:eastAsiaTheme="minorEastAsia" w:hAnsi="Cambria Math"/>
+                </w:rPr>
+                <m:t>r</m:t>
+              </m:r>
+            </m:e>
+            <m:sub>
+              <m:r>
+                <w:rPr>
+                  <w:rFonts w:ascii="Cambria Math" w:eastAsiaTheme="minorEastAsia" w:hAnsi="Cambria Math"/>
+                </w:rPr>
+                <m:t>min</m:t>
               </m:r>
             </m:sub>
           </m:sSub>
@@ -177,45 +271,14 @@
             <w:rPr>
               <w:rFonts w:ascii="Cambria Math" w:eastAsiaTheme="minorEastAsia" w:hAnsi="Cambria Math"/>
             </w:rPr>
-            <m:t>=l*thickness</m:t>
-          </m:r>
-        </m:oMath>
-      </m:oMathPara>
-      <w:bookmarkStart w:id="0" w:name="_GoBack"/>
-      <w:bookmarkEnd w:id="0"/>
-    </w:p>
-    <w:p>
-      <w:pPr>
-        <w:rPr>
-          <w:rFonts w:eastAsiaTheme="minorEastAsia"/>
-        </w:rPr>
-      </w:pPr>
-      <m:oMathPara>
-        <m:oMath>
-          <m:r>
-            <w:rPr>
-              <w:rFonts w:ascii="Cambria Math" w:eastAsiaTheme="minorEastAsia" w:hAnsi="Cambria Math"/>
-            </w:rPr>
-            <m:t>dr=thickness</m:t>
-          </m:r>
-          <m:d>
-            <m:dPr>
-              <m:ctrlPr>
-                <w:rPr>
-                  <w:rFonts w:ascii="Cambria Math" w:eastAsiaTheme="minorEastAsia" w:hAnsi="Cambria Math"/>
-                  <w:i/>
-                </w:rPr>
-              </m:ctrlPr>
-            </m:dPr>
-            <m:e>
-              <m:r>
-                <w:rPr>
-                  <w:rFonts w:ascii="Cambria Math" w:eastAsiaTheme="minorEastAsia" w:hAnsi="Cambria Math"/>
-                </w:rPr>
-                <m:t>really thin</m:t>
-              </m:r>
-            </m:e>
-          </m:d>
+            <m:t>=l*</m:t>
+          </m:r>
+          <m:r>
+            <w:rPr>
+              <w:rFonts w:ascii="Cambria Math" w:eastAsiaTheme="minorEastAsia" w:hAnsi="Cambria Math"/>
+            </w:rPr>
+            <m:t>dr</m:t>
+          </m:r>
         </m:oMath>
       </m:oMathPara>
     </w:p>
@@ -355,7 +418,13 @@
             <w:rPr>
               <w:rFonts w:ascii="Cambria Math" w:eastAsiaTheme="minorEastAsia" w:hAnsi="Cambria Math"/>
             </w:rPr>
-            <m:t>=l*thickness</m:t>
+            <m:t>=l*</m:t>
+          </m:r>
+          <m:r>
+            <w:rPr>
+              <w:rFonts w:ascii="Cambria Math" w:eastAsiaTheme="minorEastAsia" w:hAnsi="Cambria Math"/>
+            </w:rPr>
+            <m:t>dr</m:t>
           </m:r>
         </m:oMath>
       </m:oMathPara>
@@ -428,13 +497,7 @@
                 <w:rPr>
                   <w:rFonts w:ascii="Cambria Math" w:eastAsiaTheme="minorEastAsia" w:hAnsi="Cambria Math"/>
                 </w:rPr>
-                <m:t>m</m:t>
-              </m:r>
-              <m:r>
-                <w:rPr>
-                  <w:rFonts w:ascii="Cambria Math" w:eastAsiaTheme="minorEastAsia" w:hAnsi="Cambria Math"/>
-                </w:rPr>
-                <m:t>in</m:t>
+                <m:t>min</m:t>
               </m:r>
             </m:sub>
             <m:sup>
@@ -450,7 +513,19 @@
             <w:rPr>
               <w:rFonts w:ascii="Cambria Math" w:eastAsiaTheme="minorEastAsia" w:hAnsi="Cambria Math"/>
             </w:rPr>
-            <m:t>-l*thickness=0</m:t>
+            <m:t>-l*</m:t>
+          </m:r>
+          <m:r>
+            <w:rPr>
+              <w:rFonts w:ascii="Cambria Math" w:eastAsiaTheme="minorEastAsia" w:hAnsi="Cambria Math"/>
+            </w:rPr>
+            <m:t>dr</m:t>
+          </m:r>
+          <m:r>
+            <w:rPr>
+              <w:rFonts w:ascii="Cambria Math" w:eastAsiaTheme="minorEastAsia" w:hAnsi="Cambria Math"/>
+            </w:rPr>
+            <m:t>=0</m:t>
           </m:r>
         </m:oMath>
       </m:oMathPara>
@@ -461,48 +536,14 @@
           <w:rFonts w:eastAsiaTheme="minorEastAsia"/>
         </w:rPr>
       </w:pPr>
-      <m:oMathPara>
-        <m:oMath>
-          <m:r>
-            <w:rPr>
-              <w:rFonts w:ascii="Cambria Math" w:eastAsiaTheme="minorEastAsia" w:hAnsi="Cambria Math"/>
-            </w:rPr>
-            <m:t>θ*thickness=r-</m:t>
-          </m:r>
-          <m:sSub>
-            <m:sSubPr>
-              <m:ctrlPr>
-                <w:rPr>
-                  <w:rFonts w:ascii="Cambria Math" w:eastAsiaTheme="minorEastAsia" w:hAnsi="Cambria Math"/>
-                  <w:i/>
-                </w:rPr>
-              </m:ctrlPr>
-            </m:sSubPr>
-            <m:e>
-              <m:r>
-                <w:rPr>
-                  <w:rFonts w:ascii="Cambria Math" w:eastAsiaTheme="minorEastAsia" w:hAnsi="Cambria Math"/>
-                </w:rPr>
-                <m:t>r</m:t>
-              </m:r>
-            </m:e>
-            <m:sub>
-              <m:r>
-                <w:rPr>
-                  <w:rFonts w:ascii="Cambria Math" w:eastAsiaTheme="minorEastAsia" w:hAnsi="Cambria Math"/>
-                </w:rPr>
-                <m:t>m</m:t>
-              </m:r>
-              <m:r>
-                <w:rPr>
-                  <w:rFonts w:ascii="Cambria Math" w:eastAsiaTheme="minorEastAsia" w:hAnsi="Cambria Math"/>
-                </w:rPr>
-                <m:t>in</m:t>
-              </m:r>
-            </m:sub>
-          </m:sSub>
-        </m:oMath>
-      </m:oMathPara>
+      <w:r>
+        <w:rPr>
+          <w:rFonts w:eastAsiaTheme="minorEastAsia"/>
+        </w:rPr>
+        <w:t>Positive root of this equation should give the radius of a reel at a given tape length played. From there, the rotation of the reel can be calculated as</w:t>
+      </w:r>
+      <w:bookmarkStart w:id="0" w:name="_GoBack"/>
+      <w:bookmarkEnd w:id="0"/>
     </w:p>
     <w:p>
       <w:pPr>
@@ -556,13 +597,7 @@
                     <w:rPr>
                       <w:rFonts w:ascii="Cambria Math" w:eastAsiaTheme="minorEastAsia" w:hAnsi="Cambria Math"/>
                     </w:rPr>
-                    <m:t>m</m:t>
-                  </m:r>
-                  <m:r>
-                    <w:rPr>
-                      <w:rFonts w:ascii="Cambria Math" w:eastAsiaTheme="minorEastAsia" w:hAnsi="Cambria Math"/>
-                    </w:rPr>
-                    <m:t>in</m:t>
+                    <m:t>min</m:t>
                   </m:r>
                 </m:sub>
               </m:sSub>
@@ -572,7 +607,7 @@
                 <w:rPr>
                   <w:rFonts w:ascii="Cambria Math" w:eastAsiaTheme="minorEastAsia" w:hAnsi="Cambria Math"/>
                 </w:rPr>
-                <m:t>thickness</m:t>
+                <m:t>dr</m:t>
               </m:r>
             </m:den>
           </m:f>
@@ -588,6 +623,19 @@
           <w:rFonts w:eastAsiaTheme="minorEastAsia"/>
         </w:rPr>
       </w:pPr>
+    </w:p>
+    <w:p>
+      <w:pPr>
+        <w:rPr>
+          <w:rFonts w:eastAsiaTheme="minorEastAsia"/>
+        </w:rPr>
+      </w:pPr>
+      <w:r>
+        <w:rPr>
+          <w:rFonts w:eastAsiaTheme="minorEastAsia"/>
+        </w:rPr>
+        <w:t>For left reel</w:t>
+      </w:r>
     </w:p>
     <w:p>
       <w:pPr>
@@ -647,7 +695,13 @@
                 <w:rPr>
                   <w:rFonts w:ascii="Cambria Math" w:eastAsiaTheme="minorEastAsia" w:hAnsi="Cambria Math"/>
                 </w:rPr>
-                <m:t>2πr*dr=l*thickness</m:t>
+                <m:t>2πr*dr=l*</m:t>
+              </m:r>
+              <m:r>
+                <w:rPr>
+                  <w:rFonts w:ascii="Cambria Math" w:eastAsiaTheme="minorEastAsia" w:hAnsi="Cambria Math"/>
+                </w:rPr>
+                <m:t>dr</m:t>
               </m:r>
             </m:e>
           </m:nary>
@@ -738,7 +792,19 @@
             <w:rPr>
               <w:rFonts w:ascii="Cambria Math" w:eastAsiaTheme="minorEastAsia" w:hAnsi="Cambria Math"/>
             </w:rPr>
-            <m:t>-l*thickness=0</m:t>
+            <m:t>-l*</m:t>
+          </m:r>
+          <m:r>
+            <w:rPr>
+              <w:rFonts w:ascii="Cambria Math" w:eastAsiaTheme="minorEastAsia" w:hAnsi="Cambria Math"/>
+            </w:rPr>
+            <m:t>dr</m:t>
+          </m:r>
+          <m:r>
+            <w:rPr>
+              <w:rFonts w:ascii="Cambria Math" w:eastAsiaTheme="minorEastAsia" w:hAnsi="Cambria Math"/>
+            </w:rPr>
+            <m:t>=0</m:t>
           </m:r>
         </m:oMath>
       </m:oMathPara>
@@ -755,7 +821,19 @@
             <w:rPr>
               <w:rFonts w:ascii="Cambria Math" w:eastAsiaTheme="minorEastAsia" w:hAnsi="Cambria Math"/>
             </w:rPr>
-            <m:t>θ*thickness=</m:t>
+            <m:t>θ*</m:t>
+          </m:r>
+          <m:r>
+            <w:rPr>
+              <w:rFonts w:ascii="Cambria Math" w:eastAsiaTheme="minorEastAsia" w:hAnsi="Cambria Math"/>
+            </w:rPr>
+            <m:t>dr</m:t>
+          </m:r>
+          <m:r>
+            <w:rPr>
+              <w:rFonts w:ascii="Cambria Math" w:eastAsiaTheme="minorEastAsia" w:hAnsi="Cambria Math"/>
+            </w:rPr>
+            <m:t>=</m:t>
           </m:r>
           <m:sSub>
             <m:sSubPr>
@@ -854,7 +932,7 @@
                 <w:rPr>
                   <w:rFonts w:ascii="Cambria Math" w:eastAsiaTheme="minorEastAsia" w:hAnsi="Cambria Math"/>
                 </w:rPr>
-                <m:t>thickness</m:t>
+                <m:t>dr</m:t>
               </m:r>
             </m:den>
           </m:f>

</xml_diff>